<commit_message>
imputando solo 0 por AR
</commit_message>
<xml_diff>
--- a/submissions queue/registro submissions.docx
+++ b/submissions queue/registro submissions.docx
@@ -25,13 +25,8 @@
           </w:tcPr>
           <w:p>
             <w:r>
-              <w:t xml:space="preserve">Nombre </w:t>
+              <w:t>Nombre csv</w:t>
             </w:r>
-            <w:proofErr w:type="spellStart"/>
-            <w:r>
-              <w:t>csv</w:t>
-            </w:r>
-            <w:proofErr w:type="spellEnd"/>
           </w:p>
         </w:tc>
         <w:tc>
@@ -69,13 +64,8 @@
               <w:cnfStyle w:val="100000000000" w:firstRow="1" w:lastRow="0" w:firstColumn="0" w:lastColumn="0" w:oddVBand="0" w:evenVBand="0" w:oddHBand="0" w:evenHBand="0" w:firstRowFirstColumn="0" w:firstRowLastColumn="0" w:lastRowFirstColumn="0" w:lastRowLastColumn="0"/>
             </w:pPr>
             <w:r>
-              <w:t xml:space="preserve">Score </w:t>
+              <w:t>Score kaggle</w:t>
             </w:r>
-            <w:proofErr w:type="spellStart"/>
-            <w:r>
-              <w:t>kaggle</w:t>
-            </w:r>
-            <w:proofErr w:type="spellEnd"/>
           </w:p>
         </w:tc>
       </w:tr>
@@ -116,23 +106,7 @@
               <w:cnfStyle w:val="000000100000" w:firstRow="0" w:lastRow="0" w:firstColumn="0" w:lastColumn="0" w:oddVBand="0" w:evenVBand="0" w:oddHBand="1" w:evenHBand="0" w:firstRowFirstColumn="0" w:firstRowLastColumn="0" w:lastRowFirstColumn="0" w:lastRowLastColumn="0"/>
             </w:pPr>
             <w:r>
-              <w:t>Imputación de 0 (</w:t>
-            </w:r>
-            <w:proofErr w:type="spellStart"/>
-            <w:r>
-              <w:t>conf</w:t>
-            </w:r>
-            <w:proofErr w:type="spellEnd"/>
-            <w:r>
-              <w:t>&gt;=0.95) y 1 (</w:t>
-            </w:r>
-            <w:proofErr w:type="spellStart"/>
-            <w:r>
-              <w:t>conf</w:t>
-            </w:r>
-            <w:proofErr w:type="spellEnd"/>
-            <w:r>
-              <w:t>&gt;=0.5) en base a AR + modelo xgboost wen</w:t>
+              <w:t>Imputación de 0 (conf&gt;=0.95) y 1 (conf&gt;=0.5) en base a AR + modelo xgboost wen</w:t>
             </w:r>
           </w:p>
         </w:tc>
@@ -201,49 +175,7 @@
               <w:rPr>
                 <w:color w:val="00B050"/>
               </w:rPr>
-              <w:t>Imputación de 0 (</w:t>
-            </w:r>
-            <w:proofErr w:type="spellStart"/>
-            <w:r>
-              <w:rPr>
-                <w:color w:val="00B050"/>
-              </w:rPr>
-              <w:t>conf</w:t>
-            </w:r>
-            <w:proofErr w:type="spellEnd"/>
-            <w:r>
-              <w:rPr>
-                <w:color w:val="00B050"/>
-              </w:rPr>
-              <w:t>=1) y 1 (</w:t>
-            </w:r>
-            <w:proofErr w:type="spellStart"/>
-            <w:r>
-              <w:rPr>
-                <w:color w:val="00B050"/>
-              </w:rPr>
-              <w:t>conf</w:t>
-            </w:r>
-            <w:proofErr w:type="spellEnd"/>
-            <w:r>
-              <w:rPr>
-                <w:color w:val="00B050"/>
-              </w:rPr>
-              <w:t xml:space="preserve">&gt;=0.5) en base a AR + modelo </w:t>
-            </w:r>
-            <w:proofErr w:type="spellStart"/>
-            <w:r>
-              <w:rPr>
-                <w:color w:val="00B050"/>
-              </w:rPr>
-              <w:t>xgboost</w:t>
-            </w:r>
-            <w:proofErr w:type="spellEnd"/>
-            <w:r>
-              <w:rPr>
-                <w:color w:val="00B050"/>
-              </w:rPr>
-              <w:t xml:space="preserve"> wen</w:t>
+              <w:t>Imputación de 0 (conf=1) y 1 (conf&gt;=0.5) en base a AR + modelo xgboost wen</w:t>
             </w:r>
           </w:p>
         </w:tc>
@@ -276,7 +208,11 @@
             <w:cnfStyle w:val="001000000000" w:firstRow="0" w:lastRow="0" w:firstColumn="1" w:lastColumn="0" w:oddVBand="0" w:evenVBand="0" w:oddHBand="0" w:evenHBand="0" w:firstRowFirstColumn="0" w:firstRowLastColumn="0" w:lastRowFirstColumn="0" w:lastRowLastColumn="0"/>
             <w:tcW w:w="2790" w:type="dxa"/>
           </w:tcPr>
-          <w:p/>
+          <w:p>
+            <w:r>
+              <w:t>xgboost_imputing_1_v2</w:t>
+            </w:r>
+          </w:p>
         </w:tc>
         <w:tc>
           <w:tcPr>
@@ -286,6 +222,9 @@
             <w:pPr>
               <w:cnfStyle w:val="000000100000" w:firstRow="0" w:lastRow="0" w:firstColumn="0" w:lastColumn="0" w:oddVBand="0" w:evenVBand="0" w:oddHBand="1" w:evenHBand="0" w:firstRowFirstColumn="0" w:firstRowLastColumn="0" w:lastRowFirstColumn="0" w:lastRowLastColumn="0"/>
             </w:pPr>
+            <w:r>
+              <w:t>para cuando no lleguemos a 3 en un dia</w:t>
+            </w:r>
           </w:p>
         </w:tc>
         <w:tc>
@@ -296,6 +235,9 @@
             <w:pPr>
               <w:cnfStyle w:val="000000100000" w:firstRow="0" w:lastRow="0" w:firstColumn="0" w:lastColumn="0" w:oddVBand="0" w:evenVBand="0" w:oddHBand="1" w:evenHBand="0" w:firstRowFirstColumn="0" w:firstRowLastColumn="0" w:lastRowFirstColumn="0" w:lastRowLastColumn="0"/>
             </w:pPr>
+            <w:r>
+              <w:t>Imputación solo de 0 con confianza 1 + xgboost wen</w:t>
+            </w:r>
           </w:p>
         </w:tc>
         <w:tc>

</xml_diff>

<commit_message>
rf gridsearch y prueba de threshold
</commit_message>
<xml_diff>
--- a/submissions queue/registro submissions.docx
+++ b/submissions queue/registro submissions.docx
@@ -25,8 +25,13 @@
           </w:tcPr>
           <w:p>
             <w:r>
-              <w:t>Nombre csv</w:t>
-            </w:r>
+              <w:t xml:space="preserve">Nombre </w:t>
+            </w:r>
+            <w:proofErr w:type="spellStart"/>
+            <w:r>
+              <w:t>csv</w:t>
+            </w:r>
+            <w:proofErr w:type="spellEnd"/>
           </w:p>
         </w:tc>
         <w:tc>
@@ -64,8 +69,13 @@
               <w:cnfStyle w:val="100000000000" w:firstRow="1" w:lastRow="0" w:firstColumn="0" w:lastColumn="0" w:oddVBand="0" w:evenVBand="0" w:oddHBand="0" w:evenHBand="0" w:firstRowFirstColumn="0" w:firstRowLastColumn="0" w:lastRowFirstColumn="0" w:lastRowLastColumn="0"/>
             </w:pPr>
             <w:r>
-              <w:t>Score kaggle</w:t>
-            </w:r>
+              <w:t xml:space="preserve">Score </w:t>
+            </w:r>
+            <w:proofErr w:type="spellStart"/>
+            <w:r>
+              <w:t>kaggle</w:t>
+            </w:r>
+            <w:proofErr w:type="spellEnd"/>
           </w:p>
         </w:tc>
       </w:tr>
@@ -93,8 +103,13 @@
               <w:cnfStyle w:val="000000100000" w:firstRow="0" w:lastRow="0" w:firstColumn="0" w:lastColumn="0" w:oddVBand="0" w:evenVBand="0" w:oddHBand="1" w:evenHBand="0" w:firstRowFirstColumn="0" w:firstRowLastColumn="0" w:lastRowFirstColumn="0" w:lastRowLastColumn="0"/>
             </w:pPr>
             <w:r>
-              <w:t>para cuando no lleguemos a 3 en un dia</w:t>
-            </w:r>
+              <w:t xml:space="preserve">para cuando no lleguemos a 3 en un </w:t>
+            </w:r>
+            <w:proofErr w:type="spellStart"/>
+            <w:r>
+              <w:t>dia</w:t>
+            </w:r>
+            <w:proofErr w:type="spellEnd"/>
           </w:p>
         </w:tc>
         <w:tc>
@@ -106,8 +121,37 @@
               <w:cnfStyle w:val="000000100000" w:firstRow="0" w:lastRow="0" w:firstColumn="0" w:lastColumn="0" w:oddVBand="0" w:evenVBand="0" w:oddHBand="1" w:evenHBand="0" w:firstRowFirstColumn="0" w:firstRowLastColumn="0" w:lastRowFirstColumn="0" w:lastRowLastColumn="0"/>
             </w:pPr>
             <w:r>
-              <w:t>Imputación de 0 (conf&gt;=0.95) y 1 (conf&gt;=0.5) en base a AR + modelo xgboost wen</w:t>
-            </w:r>
+              <w:t>Imputación de 0 (</w:t>
+            </w:r>
+            <w:proofErr w:type="spellStart"/>
+            <w:r>
+              <w:t>conf</w:t>
+            </w:r>
+            <w:proofErr w:type="spellEnd"/>
+            <w:r>
+              <w:t>&gt;=0.95) y 1 (</w:t>
+            </w:r>
+            <w:proofErr w:type="spellStart"/>
+            <w:r>
+              <w:t>conf</w:t>
+            </w:r>
+            <w:proofErr w:type="spellEnd"/>
+            <w:r>
+              <w:t xml:space="preserve">&gt;=0.5) en base a AR + modelo </w:t>
+            </w:r>
+            <w:proofErr w:type="spellStart"/>
+            <w:r>
+              <w:t>xgboost</w:t>
+            </w:r>
+            <w:proofErr w:type="spellEnd"/>
+            <w:r>
+              <w:t xml:space="preserve"> </w:t>
+            </w:r>
+            <w:proofErr w:type="spellStart"/>
+            <w:r>
+              <w:t>wen</w:t>
+            </w:r>
+            <w:proofErr w:type="spellEnd"/>
           </w:p>
         </w:tc>
         <w:tc>
@@ -156,7 +200,7 @@
               <w:rPr>
                 <w:color w:val="00B050"/>
               </w:rPr>
-              <w:t>para cuando no lleguemos a 3 en un dia</w:t>
+              <w:t>Dia 8</w:t>
             </w:r>
           </w:p>
         </w:tc>
@@ -175,8 +219,58 @@
               <w:rPr>
                 <w:color w:val="00B050"/>
               </w:rPr>
-              <w:t>Imputación de 0 (conf=1) y 1 (conf&gt;=0.5) en base a AR + modelo xgboost wen</w:t>
-            </w:r>
+              <w:t>Imputación de 0 (</w:t>
+            </w:r>
+            <w:proofErr w:type="spellStart"/>
+            <w:r>
+              <w:rPr>
+                <w:color w:val="00B050"/>
+              </w:rPr>
+              <w:t>conf</w:t>
+            </w:r>
+            <w:proofErr w:type="spellEnd"/>
+            <w:r>
+              <w:rPr>
+                <w:color w:val="00B050"/>
+              </w:rPr>
+              <w:t>=1) y 1 (</w:t>
+            </w:r>
+            <w:proofErr w:type="spellStart"/>
+            <w:r>
+              <w:rPr>
+                <w:color w:val="00B050"/>
+              </w:rPr>
+              <w:t>conf</w:t>
+            </w:r>
+            <w:proofErr w:type="spellEnd"/>
+            <w:r>
+              <w:rPr>
+                <w:color w:val="00B050"/>
+              </w:rPr>
+              <w:t xml:space="preserve">&gt;=0.5) en base a AR + modelo </w:t>
+            </w:r>
+            <w:proofErr w:type="spellStart"/>
+            <w:r>
+              <w:rPr>
+                <w:color w:val="00B050"/>
+              </w:rPr>
+              <w:t>xgboost</w:t>
+            </w:r>
+            <w:proofErr w:type="spellEnd"/>
+            <w:r>
+              <w:rPr>
+                <w:color w:val="00B050"/>
+              </w:rPr>
+              <w:t xml:space="preserve"> </w:t>
+            </w:r>
+            <w:proofErr w:type="spellStart"/>
+            <w:r>
+              <w:rPr>
+                <w:color w:val="00B050"/>
+              </w:rPr>
+              <w:t>wen</w:t>
+            </w:r>
+            <w:proofErr w:type="spellEnd"/>
           </w:p>
         </w:tc>
         <w:tc>
@@ -223,8 +317,13 @@
               <w:cnfStyle w:val="000000100000" w:firstRow="0" w:lastRow="0" w:firstColumn="0" w:lastColumn="0" w:oddVBand="0" w:evenVBand="0" w:oddHBand="1" w:evenHBand="0" w:firstRowFirstColumn="0" w:firstRowLastColumn="0" w:lastRowFirstColumn="0" w:lastRowLastColumn="0"/>
             </w:pPr>
             <w:r>
-              <w:t>para cuando no lleguemos a 3 en un dia</w:t>
-            </w:r>
+              <w:t xml:space="preserve">para cuando no lleguemos a 3 en un </w:t>
+            </w:r>
+            <w:proofErr w:type="spellStart"/>
+            <w:r>
+              <w:t>dia</w:t>
+            </w:r>
+            <w:proofErr w:type="spellEnd"/>
           </w:p>
         </w:tc>
         <w:tc>
@@ -236,8 +335,21 @@
               <w:cnfStyle w:val="000000100000" w:firstRow="0" w:lastRow="0" w:firstColumn="0" w:lastColumn="0" w:oddVBand="0" w:evenVBand="0" w:oddHBand="1" w:evenHBand="0" w:firstRowFirstColumn="0" w:firstRowLastColumn="0" w:lastRowFirstColumn="0" w:lastRowLastColumn="0"/>
             </w:pPr>
             <w:r>
-              <w:t>Imputación solo de 0 con confianza 1 + xgboost wen</w:t>
-            </w:r>
+              <w:t xml:space="preserve">Imputación solo de 0 con confianza 1 + </w:t>
+            </w:r>
+            <w:proofErr w:type="spellStart"/>
+            <w:r>
+              <w:t>xgboost</w:t>
+            </w:r>
+            <w:proofErr w:type="spellEnd"/>
+            <w:r>
+              <w:t xml:space="preserve"> </w:t>
+            </w:r>
+            <w:proofErr w:type="spellStart"/>
+            <w:r>
+              <w:t>wen</w:t>
+            </w:r>
+            <w:proofErr w:type="spellEnd"/>
           </w:p>
         </w:tc>
         <w:tc>
@@ -257,7 +369,21 @@
             <w:cnfStyle w:val="001000000000" w:firstRow="0" w:lastRow="0" w:firstColumn="1" w:lastColumn="0" w:oddVBand="0" w:evenVBand="0" w:oddHBand="0" w:evenHBand="0" w:firstRowFirstColumn="0" w:firstRowLastColumn="0" w:lastRowFirstColumn="0" w:lastRowLastColumn="0"/>
             <w:tcW w:w="2790" w:type="dxa"/>
           </w:tcPr>
-          <w:p/>
+          <w:p>
+            <w:pPr>
+              <w:rPr>
+                <w:color w:val="00B050"/>
+              </w:rPr>
+            </w:pPr>
+            <w:proofErr w:type="spellStart"/>
+            <w:r>
+              <w:rPr>
+                <w:color w:val="00B050"/>
+              </w:rPr>
+              <w:t>rftry</w:t>
+            </w:r>
+            <w:proofErr w:type="spellEnd"/>
+          </w:p>
         </w:tc>
         <w:tc>
           <w:tcPr>
@@ -266,7 +392,16 @@
           <w:p>
             <w:pPr>
               <w:cnfStyle w:val="000000000000" w:firstRow="0" w:lastRow="0" w:firstColumn="0" w:lastColumn="0" w:oddVBand="0" w:evenVBand="0" w:oddHBand="0" w:evenHBand="0" w:firstRowFirstColumn="0" w:firstRowLastColumn="0" w:lastRowFirstColumn="0" w:lastRowLastColumn="0"/>
-            </w:pPr>
+              <w:rPr>
+                <w:color w:val="00B050"/>
+              </w:rPr>
+            </w:pPr>
+            <w:r>
+              <w:rPr>
+                <w:color w:val="00B050"/>
+              </w:rPr>
+              <w:t>Dia 9</w:t>
+            </w:r>
           </w:p>
         </w:tc>
         <w:tc>
@@ -276,7 +411,54 @@
           <w:p>
             <w:pPr>
               <w:cnfStyle w:val="000000000000" w:firstRow="0" w:lastRow="0" w:firstColumn="0" w:lastColumn="0" w:oddVBand="0" w:evenVBand="0" w:oddHBand="0" w:evenHBand="0" w:firstRowFirstColumn="0" w:firstRowLastColumn="0" w:lastRowFirstColumn="0" w:lastRowLastColumn="0"/>
-            </w:pPr>
+              <w:rPr>
+                <w:color w:val="00B050"/>
+              </w:rPr>
+            </w:pPr>
+            <w:proofErr w:type="spellStart"/>
+            <w:r>
+              <w:rPr>
+                <w:color w:val="00B050"/>
+              </w:rPr>
+              <w:t>Gridsearch</w:t>
+            </w:r>
+            <w:proofErr w:type="spellEnd"/>
+            <w:r>
+              <w:rPr>
+                <w:color w:val="00B050"/>
+              </w:rPr>
+              <w:t xml:space="preserve"> para </w:t>
+            </w:r>
+            <w:proofErr w:type="spellStart"/>
+            <w:r>
+              <w:rPr>
+                <w:color w:val="00B050"/>
+              </w:rPr>
+              <w:t>rf</w:t>
+            </w:r>
+            <w:proofErr w:type="spellEnd"/>
+          </w:p>
+          <w:p>
+            <w:pPr>
+              <w:cnfStyle w:val="000000000000" w:firstRow="0" w:lastRow="0" w:firstColumn="0" w:lastColumn="0" w:oddVBand="0" w:evenVBand="0" w:oddHBand="0" w:evenHBand="0" w:firstRowFirstColumn="0" w:firstRowLastColumn="0" w:lastRowFirstColumn="0" w:lastRowLastColumn="0"/>
+              <w:rPr>
+                <w:color w:val="00B050"/>
+              </w:rPr>
+            </w:pPr>
+            <w:proofErr w:type="spellStart"/>
+            <w:r>
+              <w:rPr>
+                <w:color w:val="00B050"/>
+              </w:rPr>
+              <w:t>Thresh</w:t>
+            </w:r>
+            <w:proofErr w:type="spellEnd"/>
+            <w:r>
+              <w:rPr>
+                <w:color w:val="00B050"/>
+              </w:rPr>
+              <w:t>=0.2</w:t>
+            </w:r>
           </w:p>
         </w:tc>
         <w:tc>
@@ -286,7 +468,22 @@
           <w:p>
             <w:pPr>
               <w:cnfStyle w:val="000000000000" w:firstRow="0" w:lastRow="0" w:firstColumn="0" w:lastColumn="0" w:oddVBand="0" w:evenVBand="0" w:oddHBand="0" w:evenHBand="0" w:firstRowFirstColumn="0" w:firstRowLastColumn="0" w:lastRowFirstColumn="0" w:lastRowLastColumn="0"/>
-            </w:pPr>
+              <w:rPr>
+                <w:color w:val="00B050"/>
+              </w:rPr>
+            </w:pPr>
+            <w:r>
+              <w:rPr>
+                <w:color w:val="00B050"/>
+              </w:rPr>
+              <w:t>0.4</w:t>
+            </w:r>
+            <w:r>
+              <w:rPr>
+                <w:color w:val="00B050"/>
+              </w:rPr>
+              <w:t>07</w:t>
+            </w:r>
           </w:p>
         </w:tc>
       </w:tr>
@@ -299,7 +496,19 @@
             <w:cnfStyle w:val="001000000000" w:firstRow="0" w:lastRow="0" w:firstColumn="1" w:lastColumn="0" w:oddVBand="0" w:evenVBand="0" w:oddHBand="0" w:evenHBand="0" w:firstRowFirstColumn="0" w:firstRowLastColumn="0" w:lastRowFirstColumn="0" w:lastRowLastColumn="0"/>
             <w:tcW w:w="2790" w:type="dxa"/>
           </w:tcPr>
-          <w:p/>
+          <w:p>
+            <w:pPr>
+              <w:rPr>
+                <w:color w:val="00B050"/>
+              </w:rPr>
+            </w:pPr>
+            <w:r>
+              <w:rPr>
+                <w:color w:val="00B050"/>
+              </w:rPr>
+              <w:t>rfthresh01.csv</w:t>
+            </w:r>
+          </w:p>
         </w:tc>
         <w:tc>
           <w:tcPr>
@@ -308,7 +517,16 @@
           <w:p>
             <w:pPr>
               <w:cnfStyle w:val="000000100000" w:firstRow="0" w:lastRow="0" w:firstColumn="0" w:lastColumn="0" w:oddVBand="0" w:evenVBand="0" w:oddHBand="1" w:evenHBand="0" w:firstRowFirstColumn="0" w:firstRowLastColumn="0" w:lastRowFirstColumn="0" w:lastRowLastColumn="0"/>
-            </w:pPr>
+              <w:rPr>
+                <w:color w:val="00B050"/>
+              </w:rPr>
+            </w:pPr>
+            <w:r>
+              <w:rPr>
+                <w:color w:val="00B050"/>
+              </w:rPr>
+              <w:t>Dia 9</w:t>
+            </w:r>
           </w:p>
         </w:tc>
         <w:tc>
@@ -318,7 +536,52 @@
           <w:p>
             <w:pPr>
               <w:cnfStyle w:val="000000100000" w:firstRow="0" w:lastRow="0" w:firstColumn="0" w:lastColumn="0" w:oddVBand="0" w:evenVBand="0" w:oddHBand="1" w:evenHBand="0" w:firstRowFirstColumn="0" w:firstRowLastColumn="0" w:lastRowFirstColumn="0" w:lastRowLastColumn="0"/>
-            </w:pPr>
+              <w:rPr>
+                <w:color w:val="00B050"/>
+              </w:rPr>
+            </w:pPr>
+            <w:proofErr w:type="spellStart"/>
+            <w:r>
+              <w:rPr>
+                <w:color w:val="00B050"/>
+              </w:rPr>
+              <w:t>Gridsearch</w:t>
+            </w:r>
+            <w:proofErr w:type="spellEnd"/>
+            <w:r>
+              <w:rPr>
+                <w:color w:val="00B050"/>
+              </w:rPr>
+              <w:t xml:space="preserve"> para </w:t>
+            </w:r>
+            <w:proofErr w:type="spellStart"/>
+            <w:r>
+              <w:rPr>
+                <w:color w:val="00B050"/>
+              </w:rPr>
+              <w:t>rf</w:t>
+            </w:r>
+            <w:proofErr w:type="spellEnd"/>
+            <w:r>
+              <w:rPr>
+                <w:color w:val="00B050"/>
+              </w:rPr>
+              <w:t xml:space="preserve"> </w:t>
+            </w:r>
+            <w:proofErr w:type="spellStart"/>
+            <w:r>
+              <w:rPr>
+                <w:color w:val="00B050"/>
+              </w:rPr>
+              <w:t>thresh</w:t>
+            </w:r>
+            <w:proofErr w:type="spellEnd"/>
+            <w:r>
+              <w:rPr>
+                <w:color w:val="00B050"/>
+              </w:rPr>
+              <w:t>=0.1</w:t>
+            </w:r>
           </w:p>
         </w:tc>
         <w:tc>
@@ -328,7 +591,16 @@
           <w:p>
             <w:pPr>
               <w:cnfStyle w:val="000000100000" w:firstRow="0" w:lastRow="0" w:firstColumn="0" w:lastColumn="0" w:oddVBand="0" w:evenVBand="0" w:oddHBand="1" w:evenHBand="0" w:firstRowFirstColumn="0" w:firstRowLastColumn="0" w:lastRowFirstColumn="0" w:lastRowLastColumn="0"/>
-            </w:pPr>
+              <w:rPr>
+                <w:color w:val="00B050"/>
+              </w:rPr>
+            </w:pPr>
+            <w:r>
+              <w:rPr>
+                <w:color w:val="00B050"/>
+              </w:rPr>
+              <w:t>0.445</w:t>
+            </w:r>
           </w:p>
         </w:tc>
       </w:tr>
@@ -1589,7 +1861,6 @@
   <w:style w:type="character" w:default="1" w:styleId="Fuentedeprrafopredeter">
     <w:name w:val="Default Paragraph Font"/>
     <w:uiPriority w:val="1"/>
-    <w:semiHidden/>
     <w:unhideWhenUsed/>
   </w:style>
   <w:style w:type="table" w:default="1" w:styleId="Tablanormal">

</xml_diff>

<commit_message>
best submission till now
</commit_message>
<xml_diff>
--- a/submissions queue/registro submissions.docx
+++ b/submissions queue/registro submissions.docx
@@ -9,10 +9,10 @@
         <w:tblLook w:val="04A0" w:firstRow="1" w:lastRow="0" w:firstColumn="1" w:lastColumn="0" w:noHBand="0" w:noVBand="1"/>
       </w:tblPr>
       <w:tblGrid>
-        <w:gridCol w:w="2790"/>
-        <w:gridCol w:w="2128"/>
-        <w:gridCol w:w="2137"/>
-        <w:gridCol w:w="1729"/>
+        <w:gridCol w:w="3296"/>
+        <w:gridCol w:w="1956"/>
+        <w:gridCol w:w="2028"/>
+        <w:gridCol w:w="1504"/>
       </w:tblGrid>
       <w:tr>
         <w:trPr>
@@ -25,13 +25,8 @@
           </w:tcPr>
           <w:p>
             <w:r>
-              <w:t xml:space="preserve">Nombre </w:t>
-            </w:r>
-            <w:proofErr w:type="spellStart"/>
-            <w:r>
-              <w:t>csv</w:t>
-            </w:r>
-            <w:proofErr w:type="spellEnd"/>
+              <w:t>Nombre csv</w:t>
+            </w:r>
           </w:p>
         </w:tc>
         <w:tc>
@@ -69,13 +64,8 @@
               <w:cnfStyle w:val="100000000000" w:firstRow="1" w:lastRow="0" w:firstColumn="0" w:lastColumn="0" w:oddVBand="0" w:evenVBand="0" w:oddHBand="0" w:evenHBand="0" w:firstRowFirstColumn="0" w:firstRowLastColumn="0" w:lastRowFirstColumn="0" w:lastRowLastColumn="0"/>
             </w:pPr>
             <w:r>
-              <w:t xml:space="preserve">Score </w:t>
-            </w:r>
-            <w:proofErr w:type="spellStart"/>
-            <w:r>
-              <w:t>kaggle</w:t>
-            </w:r>
-            <w:proofErr w:type="spellEnd"/>
+              <w:t>Score kaggle</w:t>
+            </w:r>
           </w:p>
         </w:tc>
       </w:tr>
@@ -103,13 +93,8 @@
               <w:cnfStyle w:val="000000100000" w:firstRow="0" w:lastRow="0" w:firstColumn="0" w:lastColumn="0" w:oddVBand="0" w:evenVBand="0" w:oddHBand="1" w:evenHBand="0" w:firstRowFirstColumn="0" w:firstRowLastColumn="0" w:lastRowFirstColumn="0" w:lastRowLastColumn="0"/>
             </w:pPr>
             <w:r>
-              <w:t xml:space="preserve">para cuando no lleguemos a 3 en un </w:t>
-            </w:r>
-            <w:proofErr w:type="spellStart"/>
-            <w:r>
-              <w:t>dia</w:t>
-            </w:r>
-            <w:proofErr w:type="spellEnd"/>
+              <w:t>para cuando no lleguemos a 3 en un dia</w:t>
+            </w:r>
           </w:p>
         </w:tc>
         <w:tc>
@@ -121,37 +106,8 @@
               <w:cnfStyle w:val="000000100000" w:firstRow="0" w:lastRow="0" w:firstColumn="0" w:lastColumn="0" w:oddVBand="0" w:evenVBand="0" w:oddHBand="1" w:evenHBand="0" w:firstRowFirstColumn="0" w:firstRowLastColumn="0" w:lastRowFirstColumn="0" w:lastRowLastColumn="0"/>
             </w:pPr>
             <w:r>
-              <w:t>Imputación de 0 (</w:t>
-            </w:r>
-            <w:proofErr w:type="spellStart"/>
-            <w:r>
-              <w:t>conf</w:t>
-            </w:r>
-            <w:proofErr w:type="spellEnd"/>
-            <w:r>
-              <w:t>&gt;=0.95) y 1 (</w:t>
-            </w:r>
-            <w:proofErr w:type="spellStart"/>
-            <w:r>
-              <w:t>conf</w:t>
-            </w:r>
-            <w:proofErr w:type="spellEnd"/>
-            <w:r>
-              <w:t xml:space="preserve">&gt;=0.5) en base a AR + modelo </w:t>
-            </w:r>
-            <w:proofErr w:type="spellStart"/>
-            <w:r>
-              <w:t>xgboost</w:t>
-            </w:r>
-            <w:proofErr w:type="spellEnd"/>
-            <w:r>
-              <w:t xml:space="preserve"> </w:t>
-            </w:r>
-            <w:proofErr w:type="spellStart"/>
-            <w:r>
-              <w:t>wen</w:t>
-            </w:r>
-            <w:proofErr w:type="spellEnd"/>
+              <w:t>Imputación de 0 (conf&gt;=0.95) y 1 (conf&gt;=0.5) en base a AR + modelo xgboost wen</w:t>
+            </w:r>
           </w:p>
         </w:tc>
         <w:tc>
@@ -219,58 +175,8 @@
               <w:rPr>
                 <w:color w:val="00B050"/>
               </w:rPr>
-              <w:t>Imputación de 0 (</w:t>
-            </w:r>
-            <w:proofErr w:type="spellStart"/>
-            <w:r>
-              <w:rPr>
-                <w:color w:val="00B050"/>
-              </w:rPr>
-              <w:t>conf</w:t>
-            </w:r>
-            <w:proofErr w:type="spellEnd"/>
-            <w:r>
-              <w:rPr>
-                <w:color w:val="00B050"/>
-              </w:rPr>
-              <w:t>=1) y 1 (</w:t>
-            </w:r>
-            <w:proofErr w:type="spellStart"/>
-            <w:r>
-              <w:rPr>
-                <w:color w:val="00B050"/>
-              </w:rPr>
-              <w:t>conf</w:t>
-            </w:r>
-            <w:proofErr w:type="spellEnd"/>
-            <w:r>
-              <w:rPr>
-                <w:color w:val="00B050"/>
-              </w:rPr>
-              <w:t xml:space="preserve">&gt;=0.5) en base a AR + modelo </w:t>
-            </w:r>
-            <w:proofErr w:type="spellStart"/>
-            <w:r>
-              <w:rPr>
-                <w:color w:val="00B050"/>
-              </w:rPr>
-              <w:t>xgboost</w:t>
-            </w:r>
-            <w:proofErr w:type="spellEnd"/>
-            <w:r>
-              <w:rPr>
-                <w:color w:val="00B050"/>
-              </w:rPr>
-              <w:t xml:space="preserve"> </w:t>
-            </w:r>
-            <w:proofErr w:type="spellStart"/>
-            <w:r>
-              <w:rPr>
-                <w:color w:val="00B050"/>
-              </w:rPr>
-              <w:t>wen</w:t>
-            </w:r>
-            <w:proofErr w:type="spellEnd"/>
+              <w:t>Imputación de 0 (conf=1) y 1 (conf&gt;=0.5) en base a AR + modelo xgboost wen</w:t>
+            </w:r>
           </w:p>
         </w:tc>
         <w:tc>
@@ -317,13 +223,8 @@
               <w:cnfStyle w:val="000000100000" w:firstRow="0" w:lastRow="0" w:firstColumn="0" w:lastColumn="0" w:oddVBand="0" w:evenVBand="0" w:oddHBand="1" w:evenHBand="0" w:firstRowFirstColumn="0" w:firstRowLastColumn="0" w:lastRowFirstColumn="0" w:lastRowLastColumn="0"/>
             </w:pPr>
             <w:r>
-              <w:t xml:space="preserve">para cuando no lleguemos a 3 en un </w:t>
-            </w:r>
-            <w:proofErr w:type="spellStart"/>
-            <w:r>
-              <w:t>dia</w:t>
-            </w:r>
-            <w:proofErr w:type="spellEnd"/>
+              <w:t>para cuando no lleguemos a 3 en un dia</w:t>
+            </w:r>
           </w:p>
         </w:tc>
         <w:tc>
@@ -335,21 +236,8 @@
               <w:cnfStyle w:val="000000100000" w:firstRow="0" w:lastRow="0" w:firstColumn="0" w:lastColumn="0" w:oddVBand="0" w:evenVBand="0" w:oddHBand="1" w:evenHBand="0" w:firstRowFirstColumn="0" w:firstRowLastColumn="0" w:lastRowFirstColumn="0" w:lastRowLastColumn="0"/>
             </w:pPr>
             <w:r>
-              <w:t xml:space="preserve">Imputación solo de 0 con confianza 1 + </w:t>
-            </w:r>
-            <w:proofErr w:type="spellStart"/>
-            <w:r>
-              <w:t>xgboost</w:t>
-            </w:r>
-            <w:proofErr w:type="spellEnd"/>
-            <w:r>
-              <w:t xml:space="preserve"> </w:t>
-            </w:r>
-            <w:proofErr w:type="spellStart"/>
-            <w:r>
-              <w:t>wen</w:t>
-            </w:r>
-            <w:proofErr w:type="spellEnd"/>
+              <w:t>Imputación solo de 0 con confianza 1 + xgboost wen</w:t>
+            </w:r>
           </w:p>
         </w:tc>
         <w:tc>
@@ -375,14 +263,12 @@
                 <w:color w:val="00B050"/>
               </w:rPr>
             </w:pPr>
-            <w:proofErr w:type="spellStart"/>
             <w:r>
               <w:rPr>
                 <w:color w:val="00B050"/>
               </w:rPr>
               <w:t>rftry</w:t>
             </w:r>
-            <w:proofErr w:type="spellEnd"/>
           </w:p>
         </w:tc>
         <w:tc>
@@ -415,49 +301,25 @@
                 <w:color w:val="00B050"/>
               </w:rPr>
             </w:pPr>
-            <w:proofErr w:type="spellStart"/>
-            <w:r>
-              <w:rPr>
-                <w:color w:val="00B050"/>
-              </w:rPr>
-              <w:t>Gridsearch</w:t>
-            </w:r>
-            <w:proofErr w:type="spellEnd"/>
-            <w:r>
-              <w:rPr>
-                <w:color w:val="00B050"/>
-              </w:rPr>
-              <w:t xml:space="preserve"> para </w:t>
-            </w:r>
-            <w:proofErr w:type="spellStart"/>
-            <w:r>
-              <w:rPr>
-                <w:color w:val="00B050"/>
-              </w:rPr>
-              <w:t>rf</w:t>
-            </w:r>
-            <w:proofErr w:type="spellEnd"/>
-          </w:p>
-          <w:p>
-            <w:pPr>
-              <w:cnfStyle w:val="000000000000" w:firstRow="0" w:lastRow="0" w:firstColumn="0" w:lastColumn="0" w:oddVBand="0" w:evenVBand="0" w:oddHBand="0" w:evenHBand="0" w:firstRowFirstColumn="0" w:firstRowLastColumn="0" w:lastRowFirstColumn="0" w:lastRowLastColumn="0"/>
-              <w:rPr>
-                <w:color w:val="00B050"/>
-              </w:rPr>
-            </w:pPr>
-            <w:proofErr w:type="spellStart"/>
-            <w:r>
-              <w:rPr>
-                <w:color w:val="00B050"/>
-              </w:rPr>
-              <w:t>Thresh</w:t>
-            </w:r>
-            <w:proofErr w:type="spellEnd"/>
-            <w:r>
-              <w:rPr>
-                <w:color w:val="00B050"/>
-              </w:rPr>
-              <w:t>=0.2</w:t>
+            <w:r>
+              <w:rPr>
+                <w:color w:val="00B050"/>
+              </w:rPr>
+              <w:t>Gridsearch para rf</w:t>
+            </w:r>
+          </w:p>
+          <w:p>
+            <w:pPr>
+              <w:cnfStyle w:val="000000000000" w:firstRow="0" w:lastRow="0" w:firstColumn="0" w:lastColumn="0" w:oddVBand="0" w:evenVBand="0" w:oddHBand="0" w:evenHBand="0" w:firstRowFirstColumn="0" w:firstRowLastColumn="0" w:lastRowFirstColumn="0" w:lastRowLastColumn="0"/>
+              <w:rPr>
+                <w:color w:val="00B050"/>
+              </w:rPr>
+            </w:pPr>
+            <w:r>
+              <w:rPr>
+                <w:color w:val="00B050"/>
+              </w:rPr>
+              <w:t>Thresh=0.2</w:t>
             </w:r>
           </w:p>
         </w:tc>
@@ -540,33 +402,11 @@
                 <w:color w:val="00B050"/>
               </w:rPr>
             </w:pPr>
-            <w:proofErr w:type="spellStart"/>
-            <w:r>
-              <w:rPr>
-                <w:color w:val="00B050"/>
-              </w:rPr>
-              <w:t>Gridsearch</w:t>
-            </w:r>
-            <w:proofErr w:type="spellEnd"/>
-            <w:r>
-              <w:rPr>
-                <w:color w:val="00B050"/>
-              </w:rPr>
-              <w:t xml:space="preserve"> para rf </w:t>
-            </w:r>
-            <w:proofErr w:type="spellStart"/>
-            <w:r>
-              <w:rPr>
-                <w:color w:val="00B050"/>
-              </w:rPr>
-              <w:t>thresh</w:t>
-            </w:r>
-            <w:proofErr w:type="spellEnd"/>
-            <w:r>
-              <w:rPr>
-                <w:color w:val="00B050"/>
-              </w:rPr>
-              <w:t>=0.1</w:t>
+            <w:r>
+              <w:rPr>
+                <w:color w:val="00B050"/>
+              </w:rPr>
+              <w:t>Gridsearch para rf thresh=0.1</w:t>
             </w:r>
           </w:p>
         </w:tc>
@@ -627,21 +467,8 @@
               <w:t>0.2071429</w:t>
             </w:r>
             <w:r>
-              <w:t xml:space="preserve"> original del </w:t>
-            </w:r>
-            <w:proofErr w:type="spellStart"/>
-            <w:r>
-              <w:t>train</w:t>
-            </w:r>
-            <w:proofErr w:type="spellEnd"/>
-            <w:r>
-              <w:t xml:space="preserve"> </w:t>
-            </w:r>
-            <w:proofErr w:type="spellStart"/>
-            <w:r>
-              <w:t>orignal</w:t>
-            </w:r>
-            <w:proofErr w:type="spellEnd"/>
+              <w:t xml:space="preserve"> original del train orignal</w:t>
+            </w:r>
           </w:p>
         </w:tc>
         <w:tc>
@@ -704,13 +531,8 @@
               <w:t>0.2052182</w:t>
             </w:r>
             <w:r>
-              <w:t xml:space="preserve"> de la media del final entrenamiento </w:t>
-            </w:r>
-            <w:proofErr w:type="spellStart"/>
-            <w:r>
-              <w:t>train</w:t>
-            </w:r>
-            <w:proofErr w:type="spellEnd"/>
+              <w:t xml:space="preserve"> de la media del final entrenamiento train</w:t>
+            </w:r>
           </w:p>
         </w:tc>
         <w:tc>
@@ -733,7 +555,14 @@
             <w:cnfStyle w:val="001000000000" w:firstRow="0" w:lastRow="0" w:firstColumn="1" w:lastColumn="0" w:oddVBand="0" w:evenVBand="0" w:oddHBand="0" w:evenHBand="0" w:firstRowFirstColumn="0" w:firstRowLastColumn="0" w:lastRowFirstColumn="0" w:lastRowLastColumn="0"/>
             <w:tcW w:w="2790" w:type="dxa"/>
           </w:tcPr>
-          <w:p/>
+          <w:p>
+            <w:r>
+              <w:t>submission_xgb_yesno4</w:t>
+            </w:r>
+            <w:r>
+              <w:t>.csv</w:t>
+            </w:r>
+          </w:p>
         </w:tc>
         <w:tc>
           <w:tcPr>
@@ -743,6 +572,9 @@
             <w:pPr>
               <w:cnfStyle w:val="000000000000" w:firstRow="0" w:lastRow="0" w:firstColumn="0" w:lastColumn="0" w:oddVBand="0" w:evenVBand="0" w:oddHBand="0" w:evenHBand="0" w:firstRowFirstColumn="0" w:firstRowLastColumn="0" w:lastRowFirstColumn="0" w:lastRowLastColumn="0"/>
             </w:pPr>
+            <w:r>
+              <w:t>Dia 15</w:t>
+            </w:r>
           </w:p>
         </w:tc>
         <w:tc>
@@ -753,6 +585,9 @@
             <w:pPr>
               <w:cnfStyle w:val="000000000000" w:firstRow="0" w:lastRow="0" w:firstColumn="0" w:lastColumn="0" w:oddVBand="0" w:evenVBand="0" w:oddHBand="0" w:evenHBand="0" w:firstRowFirstColumn="0" w:firstRowLastColumn="0" w:lastRowFirstColumn="0" w:lastRowLastColumn="0"/>
             </w:pPr>
+            <w:r>
+              <w:t>Xgboost melissa semilla 689</w:t>
+            </w:r>
           </w:p>
         </w:tc>
         <w:tc>
@@ -763,6 +598,9 @@
             <w:pPr>
               <w:cnfStyle w:val="000000000000" w:firstRow="0" w:lastRow="0" w:firstColumn="0" w:lastColumn="0" w:oddVBand="0" w:evenVBand="0" w:oddHBand="0" w:evenHBand="0" w:firstRowFirstColumn="0" w:firstRowLastColumn="0" w:lastRowFirstColumn="0" w:lastRowLastColumn="0"/>
             </w:pPr>
+            <w:r>
+              <w:t>0.506</w:t>
+            </w:r>
           </w:p>
         </w:tc>
       </w:tr>
@@ -1903,6 +1741,7 @@
   <w:style w:type="character" w:default="1" w:styleId="Fuentedeprrafopredeter">
     <w:name w:val="Default Paragraph Font"/>
     <w:uiPriority w:val="1"/>
+    <w:semiHidden/>
     <w:unhideWhenUsed/>
   </w:style>
   <w:style w:type="table" w:default="1" w:styleId="Tablanormal">

</xml_diff>